<commit_message>
Added some random stuff in report
</commit_message>
<xml_diff>
--- a/WeeklyReports/TeamReport - Week 4.docx
+++ b/WeeklyReports/TeamReport - Week 4.docx
@@ -85,7 +85,19 @@
         <w:rPr>
           <w:rFonts w:ascii="Courier" w:hAnsi="Courier" w:cs="Courier"/>
         </w:rPr>
-        <w:t xml:space="preserve"> continue on finishing</w:t>
+        <w:t xml:space="preserve"> continue</w:t>
+      </w:r>
+      <w:r>
+        <w:rPr>
+          <w:rFonts w:ascii="Courier" w:hAnsi="Courier" w:cs="Courier"/>
+        </w:rPr>
+        <w:t>d</w:t>
+      </w:r>
+      <w:r>
+        <w:rPr>
+          <w:rFonts w:ascii="Courier" w:hAnsi="Courier" w:cs="Courier"/>
+        </w:rPr>
+        <w:t xml:space="preserve"> on finishing</w:t>
       </w:r>
       <w:r>
         <w:rPr>
@@ -103,7 +115,25 @@
         <w:rPr>
           <w:rFonts w:ascii="Courier" w:hAnsi="Courier" w:cs="Courier"/>
         </w:rPr>
-        <w:t xml:space="preserve"> finish the project.</w:t>
+        <w:t xml:space="preserve"> </w:t>
+      </w:r>
+      <w:r>
+        <w:rPr>
+          <w:rFonts w:ascii="Courier" w:hAnsi="Courier" w:cs="Courier"/>
+        </w:rPr>
+        <w:t xml:space="preserve">and </w:t>
+      </w:r>
+      <w:r>
+        <w:rPr>
+          <w:rFonts w:ascii="Courier" w:hAnsi="Courier" w:cs="Courier"/>
+        </w:rPr>
+        <w:t>finish the project.</w:t>
+      </w:r>
+      <w:r>
+        <w:rPr>
+          <w:rFonts w:ascii="Courier" w:hAnsi="Courier" w:cs="Courier"/>
+        </w:rPr>
+        <w:t xml:space="preserve"> We will also need to write the report and document our UML diagrams properly. All code will need to be commented out appropriately and cleaned up. Lastly, we will need to ensure that everyone has a copy of the same files for submission. </w:t>
       </w:r>
     </w:p>
     <w:p/>
@@ -131,7 +161,21 @@
         <w:rPr>
           <w:rFonts w:ascii="Courier" w:hAnsi="Courier" w:cs="Courier"/>
         </w:rPr>
-        <w:t xml:space="preserve"> - </w:t>
+        <w:t xml:space="preserve"> - 0hrs</w:t>
+      </w:r>
+    </w:p>
+    <w:p>
+      <w:r>
+        <w:rPr>
+          <w:rFonts w:ascii="Courier" w:hAnsi="Courier" w:cs="Courier"/>
+        </w:rPr>
+        <w:t>W: 11/6</w:t>
+      </w:r>
+      <w:r>
+        <w:rPr>
+          <w:rFonts w:ascii="Courier" w:hAnsi="Courier" w:cs="Courier"/>
+        </w:rPr>
+        <w:t xml:space="preserve"> – </w:t>
       </w:r>
       <w:r>
         <w:rPr>
@@ -145,7 +189,7 @@
         <w:rPr>
           <w:rFonts w:ascii="Courier" w:hAnsi="Courier" w:cs="Courier"/>
         </w:rPr>
-        <w:t>W: 11/6</w:t>
+        <w:t>R: 11/7</w:t>
       </w:r>
       <w:r>
         <w:rPr>
@@ -157,15 +201,15 @@
         <w:rPr>
           <w:rFonts w:ascii="Courier" w:hAnsi="Courier" w:cs="Courier"/>
         </w:rPr>
-        <w:t>0hrs</w:t>
-      </w:r>
-    </w:p>
-    <w:p>
-      <w:r>
-        <w:rPr>
-          <w:rFonts w:ascii="Courier" w:hAnsi="Courier" w:cs="Courier"/>
-        </w:rPr>
-        <w:t>R: 11/7</w:t>
+        <w:t>2.5hrs</w:t>
+      </w:r>
+    </w:p>
+    <w:p>
+      <w:r>
+        <w:rPr>
+          <w:rFonts w:ascii="Courier" w:hAnsi="Courier" w:cs="Courier"/>
+        </w:rPr>
+        <w:t>F: 11/10</w:t>
       </w:r>
       <w:r>
         <w:rPr>
@@ -177,7 +221,38 @@
         <w:rPr>
           <w:rFonts w:ascii="Courier" w:hAnsi="Courier" w:cs="Courier"/>
         </w:rPr>
-        <w:t>2.5</w:t>
+        <w:t>5hrs</w:t>
+      </w:r>
+    </w:p>
+    <w:p>
+      <w:pPr>
+        <w:rPr>
+          <w:rFonts w:ascii="Courier" w:hAnsi="Courier" w:cs="Courier"/>
+        </w:rPr>
+      </w:pPr>
+      <w:r>
+        <w:rPr>
+          <w:rFonts w:ascii="Courier" w:hAnsi="Courier" w:cs="Courier"/>
+        </w:rPr>
+        <w:t>M: 11/11</w:t>
+      </w:r>
+      <w:r>
+        <w:rPr>
+          <w:rFonts w:ascii="Courier" w:hAnsi="Courier" w:cs="Courier"/>
+        </w:rPr>
+        <w:t xml:space="preserve"> –</w:t>
+      </w:r>
+      <w:r>
+        <w:rPr>
+          <w:rFonts w:ascii="Courier" w:hAnsi="Courier" w:cs="Courier"/>
+        </w:rPr>
+        <w:t xml:space="preserve"> </w:t>
+      </w:r>
+      <w:r>
+        <w:rPr>
+          <w:rFonts w:ascii="Courier" w:hAnsi="Courier" w:cs="Courier"/>
+        </w:rPr>
+        <w:t>1</w:t>
       </w:r>
       <w:r>
         <w:rPr>
@@ -187,66 +262,28 @@
       </w:r>
     </w:p>
     <w:p>
-      <w:r>
-        <w:rPr>
-          <w:rFonts w:ascii="Courier" w:hAnsi="Courier" w:cs="Courier"/>
-        </w:rPr>
-        <w:t>F: 11/10</w:t>
-      </w:r>
-      <w:r>
-        <w:rPr>
-          <w:rFonts w:ascii="Courier" w:hAnsi="Courier" w:cs="Courier"/>
-        </w:rPr>
-        <w:t xml:space="preserve"> – </w:t>
-      </w:r>
-      <w:r>
-        <w:rPr>
-          <w:rFonts w:ascii="Courier" w:hAnsi="Courier" w:cs="Courier"/>
-        </w:rPr>
-        <w:t>5hrs</w:t>
-      </w:r>
-    </w:p>
-    <w:p>
-      <w:pPr>
-        <w:rPr>
-          <w:rFonts w:ascii="Courier" w:hAnsi="Courier" w:cs="Courier"/>
-        </w:rPr>
-      </w:pPr>
-      <w:r>
-        <w:rPr>
-          <w:rFonts w:ascii="Courier" w:hAnsi="Courier" w:cs="Courier"/>
-        </w:rPr>
-        <w:t>M: 11/11</w:t>
-      </w:r>
-      <w:r>
-        <w:rPr>
-          <w:rFonts w:ascii="Courier" w:hAnsi="Courier" w:cs="Courier"/>
-        </w:rPr>
-        <w:t xml:space="preserve"> –</w:t>
-      </w:r>
-      <w:r>
-        <w:rPr>
-          <w:rFonts w:ascii="Courier" w:hAnsi="Courier" w:cs="Courier"/>
-        </w:rPr>
-        <w:t xml:space="preserve"> </w:t>
-      </w:r>
-      <w:r>
-        <w:rPr>
-          <w:rFonts w:ascii="Courier" w:hAnsi="Courier" w:cs="Courier"/>
-        </w:rPr>
-        <w:t>1</w:t>
-      </w:r>
-      <w:r>
-        <w:rPr>
-          <w:rFonts w:ascii="Courier" w:hAnsi="Courier" w:cs="Courier"/>
-        </w:rPr>
-        <w:t>hrs</w:t>
-      </w:r>
-    </w:p>
-    <w:p>
+      <w:pPr>
+        <w:rPr>
+          <w:rFonts w:ascii="Courier" w:hAnsi="Courier" w:cs="Courier"/>
+        </w:rPr>
+      </w:pPr>
+    </w:p>
+    <w:p>
+      <w:pPr>
+        <w:rPr>
+          <w:rFonts w:ascii="Courier" w:hAnsi="Courier" w:cs="Courier"/>
+        </w:rPr>
+      </w:pPr>
+      <w:r>
+        <w:rPr>
+          <w:rFonts w:ascii="Courier" w:hAnsi="Courier" w:cs="Courier"/>
+        </w:rPr>
+        <w:t xml:space="preserve">This week I was able to finish the agenda view after running into some problems. </w:t>
+      </w:r>
       <w:bookmarkStart w:id="0" w:name="_GoBack"/>
       <w:bookmarkEnd w:id="0"/>
     </w:p>
+    <w:p/>
     <w:p>
       <w:pPr>
         <w:rPr>
@@ -371,6 +408,40 @@
         <w:t>1hrs</w:t>
       </w:r>
     </w:p>
+    <w:p>
+      <w:pPr>
+        <w:rPr>
+          <w:rFonts w:ascii="Courier" w:hAnsi="Courier" w:cs="Courier"/>
+        </w:rPr>
+      </w:pPr>
+    </w:p>
+    <w:p>
+      <w:pPr>
+        <w:rPr>
+          <w:rFonts w:ascii="Courier" w:hAnsi="Courier" w:cs="Courier"/>
+        </w:rPr>
+      </w:pPr>
+      <w:r>
+        <w:rPr>
+          <w:rFonts w:ascii="Courier" w:hAnsi="Courier" w:cs="Courier"/>
+        </w:rPr>
+        <w:t xml:space="preserve">I have completed the day view and made the empty “shell” of the </w:t>
+      </w:r>
+      <w:proofErr w:type="spellStart"/>
+      <w:r>
+        <w:rPr>
+          <w:rFonts w:ascii="Courier" w:hAnsi="Courier" w:cs="Courier"/>
+        </w:rPr>
+        <w:t>google</w:t>
+      </w:r>
+      <w:proofErr w:type="spellEnd"/>
+      <w:r>
+        <w:rPr>
+          <w:rFonts w:ascii="Courier" w:hAnsi="Courier" w:cs="Courier"/>
+        </w:rPr>
+        <w:t xml:space="preserve"> calendar so that all other members simply have to paste in their code. We ensured everything was modularized from the beginning, so hopefully putting the project together should not be an issue.</w:t>
+      </w:r>
+    </w:p>
     <w:p/>
     <w:p>
       <w:pPr>
@@ -509,15 +580,34 @@
           <w:rFonts w:ascii="Courier" w:hAnsi="Courier" w:cs="Courier"/>
         </w:rPr>
       </w:pPr>
-    </w:p>
-    <w:p>
-      <w:pPr>
-        <w:rPr>
-          <w:rFonts w:ascii="Courier" w:hAnsi="Courier" w:cs="Courier"/>
-        </w:rPr>
-      </w:pPr>
-    </w:p>
-    <w:p/>
+      <w:r>
+        <w:rPr>
+          <w:rFonts w:ascii="Courier" w:hAnsi="Courier" w:cs="Courier"/>
+        </w:rPr>
+        <w:t xml:space="preserve">This week I was able to get all of the </w:t>
+      </w:r>
+      <w:proofErr w:type="spellStart"/>
+      <w:r>
+        <w:rPr>
+          <w:rFonts w:ascii="Courier" w:hAnsi="Courier" w:cs="Courier"/>
+        </w:rPr>
+        <w:t>dayView</w:t>
+      </w:r>
+      <w:proofErr w:type="spellEnd"/>
+      <w:r>
+        <w:rPr>
+          <w:rFonts w:ascii="Courier" w:hAnsi="Courier" w:cs="Courier"/>
+        </w:rPr>
+        <w:t xml:space="preserve"> working. I am now done with my assigned part of the assignment. We will all work together to connect all components this week. </w:t>
+      </w:r>
+    </w:p>
+    <w:p>
+      <w:pPr>
+        <w:rPr>
+          <w:rFonts w:ascii="Courier" w:hAnsi="Courier" w:cs="Courier"/>
+        </w:rPr>
+      </w:pPr>
+    </w:p>
     <w:p/>
     <w:sectPr>
       <w:pgSz w:w="12240" w:h="15840"/>

</xml_diff>